<commit_message>
done and checked upload file
</commit_message>
<xml_diff>
--- a/Books/Book.docx
+++ b/Books/Book.docx
@@ -8,7 +8,7 @@
         <w:spacing w:line="360" w:lineRule="auto"/>
         <w:jc w:val="center"/>
         <w:rPr>
-          <w:rFonts w:asciiTheme="majorBidi" w:hAnsiTheme="majorBidi" w:cstheme="majorBidi" w:hint="cs"/>
+          <w:rFonts w:asciiTheme="majorBidi" w:hAnsiTheme="majorBidi" w:cstheme="majorBidi"/>
           <w:rtl/>
           <w:lang w:bidi="he-IL"/>
         </w:rPr>
@@ -29060,7 +29060,7 @@
         </w:tabs>
         <w:spacing w:line="360" w:lineRule="auto"/>
         <w:rPr>
-          <w:rFonts w:ascii="Arial" w:hAnsi="Arial" w:cs="Arial"/>
+          <w:rFonts w:ascii="Arial" w:hAnsi="Arial" w:cs="Arial" w:hint="cs"/>
           <w:color w:val="FF0000"/>
           <w:sz w:val="24"/>
           <w:szCs w:val="24"/>
@@ -29083,16 +29083,6 @@
           <w:rtl/>
         </w:rPr>
       </w:pPr>
-      <w:r>
-        <w:rPr>
-          <w:rFonts w:ascii="Arial" w:hAnsi="Arial" w:cs="Arial" w:hint="cs"/>
-          <w:color w:val="FF0000"/>
-          <w:sz w:val="24"/>
-          <w:szCs w:val="24"/>
-          <w:rtl/>
-        </w:rPr>
-        <w:t>יפה! יש להוסיף טיפול בשגיאות.</w:t>
-      </w:r>
     </w:p>
     <w:p>
       <w:pPr>
@@ -29103,6 +29093,94 @@
         <w:spacing w:line="360" w:lineRule="auto"/>
         <w:rPr>
           <w:rFonts w:ascii="Arial" w:hAnsi="Arial" w:cs="Arial"/>
+          <w:color w:val="FF0000"/>
+          <w:sz w:val="24"/>
+          <w:szCs w:val="24"/>
+          <w:rtl/>
+        </w:rPr>
+      </w:pPr>
+      <w:r>
+        <w:rPr>
+          <w:rFonts w:ascii="Arial" w:hAnsi="Arial" w:cs="Arial"/>
+          <w:noProof/>
+          <w:color w:val="FF0000"/>
+          <w:sz w:val="24"/>
+          <w:szCs w:val="24"/>
+        </w:rPr>
+        <w:lastRenderedPageBreak/>
+        <w:drawing>
+          <wp:anchor distT="0" distB="0" distL="114300" distR="114300" simplePos="0" relativeHeight="251662336" behindDoc="0" locked="0" layoutInCell="1" allowOverlap="1" wp14:anchorId="7125AC2A" wp14:editId="2D8AC5E7">
+            <wp:simplePos x="0" y="0"/>
+            <wp:positionH relativeFrom="page">
+              <wp:align>left</wp:align>
+            </wp:positionH>
+            <wp:positionV relativeFrom="paragraph">
+              <wp:posOffset>30480</wp:posOffset>
+            </wp:positionV>
+            <wp:extent cx="7531100" cy="2628900"/>
+            <wp:effectExtent l="0" t="0" r="0" b="0"/>
+            <wp:wrapSquare wrapText="bothSides"/>
+            <wp:docPr id="613180797" name="תמונה 4"/>
+            <wp:cNvGraphicFramePr>
+              <a:graphicFrameLocks xmlns:a="http://schemas.openxmlformats.org/drawingml/2006/main" noChangeAspect="1"/>
+            </wp:cNvGraphicFramePr>
+            <a:graphic xmlns:a="http://schemas.openxmlformats.org/drawingml/2006/main">
+              <a:graphicData uri="http://schemas.openxmlformats.org/drawingml/2006/picture">
+                <pic:pic xmlns:pic="http://schemas.openxmlformats.org/drawingml/2006/picture">
+                  <pic:nvPicPr>
+                    <pic:cNvPr id="0" name="Picture 4"/>
+                    <pic:cNvPicPr>
+                      <a:picLocks noChangeAspect="1" noChangeArrowheads="1"/>
+                    </pic:cNvPicPr>
+                  </pic:nvPicPr>
+                  <pic:blipFill>
+                    <a:blip r:embed="rId13">
+                      <a:extLst>
+                        <a:ext uri="{28A0092B-C50C-407E-A947-70E740481C1C}">
+                          <a14:useLocalDpi xmlns:a14="http://schemas.microsoft.com/office/drawing/2010/main" val="0"/>
+                        </a:ext>
+                      </a:extLst>
+                    </a:blip>
+                    <a:srcRect/>
+                    <a:stretch>
+                      <a:fillRect/>
+                    </a:stretch>
+                  </pic:blipFill>
+                  <pic:spPr bwMode="auto">
+                    <a:xfrm>
+                      <a:off x="0" y="0"/>
+                      <a:ext cx="7531555" cy="2629059"/>
+                    </a:xfrm>
+                    <a:prstGeom prst="rect">
+                      <a:avLst/>
+                    </a:prstGeom>
+                    <a:noFill/>
+                    <a:ln>
+                      <a:noFill/>
+                    </a:ln>
+                  </pic:spPr>
+                </pic:pic>
+              </a:graphicData>
+            </a:graphic>
+            <wp14:sizeRelH relativeFrom="page">
+              <wp14:pctWidth>0</wp14:pctWidth>
+            </wp14:sizeRelH>
+            <wp14:sizeRelV relativeFrom="page">
+              <wp14:pctHeight>0</wp14:pctHeight>
+            </wp14:sizeRelV>
+          </wp:anchor>
+        </w:drawing>
+      </w:r>
+    </w:p>
+    <w:p>
+      <w:pPr>
+        <w:pStyle w:val="a3"/>
+        <w:tabs>
+          <w:tab w:val="left" w:pos="990"/>
+        </w:tabs>
+        <w:spacing w:line="360" w:lineRule="auto"/>
+        <w:rPr>
+          <w:rFonts w:ascii="Arial" w:hAnsi="Arial" w:cs="Arial" w:hint="cs"/>
           <w:color w:val="FF0000"/>
           <w:sz w:val="24"/>
           <w:szCs w:val="24"/>
@@ -29139,7 +29217,6 @@
           <w:szCs w:val="44"/>
           <w:rtl/>
         </w:rPr>
-        <w:lastRenderedPageBreak/>
         <w:t>תהליך כתיבת הפרויקט</w:t>
       </w:r>
       <w:bookmarkEnd w:id="7"/>
@@ -30296,6 +30373,7 @@
           <w:szCs w:val="24"/>
           <w:rtl/>
         </w:rPr>
+        <w:lastRenderedPageBreak/>
         <w:t xml:space="preserve">ארכיטקטורת קוד </w:t>
       </w:r>
       <w:r>
@@ -30910,7 +30988,6 @@
           <w:szCs w:val="24"/>
           <w:rtl/>
         </w:rPr>
-        <w:lastRenderedPageBreak/>
         <w:t>השימוש ב-</w:t>
       </w:r>
       <w:r>
@@ -31606,6 +31683,7 @@
           <w:rtl/>
           <w:lang w:bidi="he-IL"/>
         </w:rPr>
+        <w:lastRenderedPageBreak/>
         <w:t>דגשים בבדיקה</w:t>
       </w:r>
     </w:p>
@@ -31982,7 +32060,6 @@
                 <w:szCs w:val="24"/>
                 <w:rtl/>
               </w:rPr>
-              <w:lastRenderedPageBreak/>
               <w:t>ינואר</w:t>
             </w:r>
             <w:r>
@@ -32588,7 +32665,7 @@
           <w:rtl/>
         </w:rPr>
       </w:pPr>
-      <w:hyperlink r:id="rId13" w:history="1">
+      <w:hyperlink r:id="rId14" w:history="1">
         <w:r>
           <w:rPr>
             <w:rStyle w:val="Hyperlink"/>
@@ -32625,7 +32702,7 @@
           <w:rtl/>
         </w:rPr>
       </w:pPr>
-      <w:hyperlink r:id="rId14" w:history="1">
+      <w:hyperlink r:id="rId15" w:history="1">
         <w:r>
           <w:rPr>
             <w:rStyle w:val="Hyperlink"/>
@@ -32651,7 +32728,7 @@
           <w:szCs w:val="24"/>
         </w:rPr>
       </w:pPr>
-      <w:hyperlink r:id="rId15" w:history="1">
+      <w:hyperlink r:id="rId16" w:history="1">
         <w:r>
           <w:rPr>
             <w:rStyle w:val="Hyperlink"/>
@@ -32687,7 +32764,7 @@
           <w:szCs w:val="24"/>
         </w:rPr>
       </w:pPr>
-      <w:hyperlink r:id="rId16" w:history="1">
+      <w:hyperlink r:id="rId17" w:history="1">
         <w:r>
           <w:rPr>
             <w:rStyle w:val="Hyperlink"/>
@@ -32723,7 +32800,7 @@
           <w:szCs w:val="24"/>
         </w:rPr>
       </w:pPr>
-      <w:hyperlink r:id="rId17" w:history="1">
+      <w:hyperlink r:id="rId18" w:history="1">
         <w:r>
           <w:rPr>
             <w:rStyle w:val="Hyperlink"/>
@@ -32749,7 +32826,7 @@
           <w:szCs w:val="24"/>
         </w:rPr>
       </w:pPr>
-      <w:hyperlink r:id="rId18" w:history="1">
+      <w:hyperlink r:id="rId19" w:history="1">
         <w:r>
           <w:rPr>
             <w:rStyle w:val="Hyperlink"/>
@@ -32855,7 +32932,7 @@
           <w:lang w:bidi="he-IL"/>
         </w:rPr>
       </w:pPr>
-      <w:hyperlink r:id="rId19" w:history="1">
+      <w:hyperlink r:id="rId20" w:history="1">
         <w:r>
           <w:rPr>
             <w:rStyle w:val="Hyperlink"/>

</xml_diff>